<commit_message>
Completed ComS 472 HW5
</commit_message>
<xml_diff>
--- a/7th_Semester/ComS_472/Homework/ProblemSet5/ComS472_HW5.docx
+++ b/7th_Semester/ComS_472/Homework/ProblemSet5/ComS472_HW5.docx
@@ -419,6 +419,7 @@
         <w:t>Construct a resolution proof to show that the clauses in (b) are inherently inconsistent. (Note: you do not need any additional axioms.)</w:t>
       </w:r>
     </w:p>
+    <w:p/>
     <w:p/>
     <w:p>
       <w:pPr>
@@ -1002,11 +1003,6 @@
       </w:r>
     </w:p>
     <w:p>
-      <w:r>
-        <w:br w:type="page"/>
-      </w:r>
-    </w:p>
-    <w:p>
       <w:pPr>
         <w:shd w:val="clear" w:color="auto" w:fill="FFFFFF"/>
         <w:spacing w:after="0" w:line="240" w:lineRule="auto"/>
@@ -1034,6 +1030,8 @@
           <w:t>Exercise 10.3</w:t>
         </w:r>
       </w:hyperlink>
+      <w:bookmarkStart w:id="0" w:name="_GoBack"/>
+      <w:bookmarkEnd w:id="0"/>
     </w:p>
     <w:p>
       <w:pPr>
@@ -1193,38 +1191,6 @@
       </w:r>
       <w:r>
         <w:rPr>
-          <w:rFonts w:ascii="inherit" w:eastAsia="Times New Roman" w:hAnsi="inherit" w:cs="Helvetica"/>
-          <w:color w:val="333333"/>
-          <w:sz w:val="27"/>
-          <w:szCs w:val="27"/>
-          <w:bdr w:val="none" w:sz="0" w:space="0" w:color="auto" w:frame="1"/>
-        </w:rPr>
-        <w:t>Fly(</w:t>
-      </w:r>
-      <w:proofErr w:type="spellStart"/>
-      <w:r>
-        <w:rPr>
-          <w:rFonts w:ascii="inherit" w:eastAsia="Times New Roman" w:hAnsi="inherit" w:cs="Helvetica"/>
-          <w:color w:val="333333"/>
-          <w:sz w:val="27"/>
-          <w:szCs w:val="27"/>
-          <w:bdr w:val="none" w:sz="0" w:space="0" w:color="auto" w:frame="1"/>
-        </w:rPr>
-        <w:t>p,from,to</w:t>
-      </w:r>
-      <w:proofErr w:type="spellEnd"/>
-      <w:r>
-        <w:rPr>
-          <w:rFonts w:ascii="inherit" w:eastAsia="Times New Roman" w:hAnsi="inherit" w:cs="Helvetica"/>
-          <w:color w:val="333333"/>
-          <w:sz w:val="27"/>
-          <w:szCs w:val="27"/>
-          <w:bdr w:val="none" w:sz="0" w:space="0" w:color="auto" w:frame="1"/>
-        </w:rPr>
-        <w:t>)</w:t>
-      </w:r>
-      <w:r>
-        <w:rPr>
           <w:rFonts w:ascii="Helvetica" w:eastAsia="Times New Roman" w:hAnsi="Helvetica" w:cs="Helvetica"/>
           <w:color w:val="333333"/>
           <w:sz w:val="27"/>
@@ -1798,6 +1764,40 @@
         </w:rPr>
         <w:t>)?</w:t>
       </w:r>
+    </w:p>
+    <w:p>
+      <w:pPr>
+        <w:shd w:val="clear" w:color="auto" w:fill="FFFFFF"/>
+        <w:spacing w:line="240" w:lineRule="auto"/>
+        <w:textAlignment w:val="baseline"/>
+        <w:rPr>
+          <w:rFonts w:ascii="Helvetica" w:eastAsia="Times New Roman" w:hAnsi="Helvetica" w:cs="Helvetica"/>
+          <w:b/>
+          <w:bCs/>
+          <w:i/>
+          <w:iCs/>
+          <w:color w:val="333333"/>
+          <w:sz w:val="32"/>
+          <w:szCs w:val="32"/>
+        </w:rPr>
+      </w:pPr>
+    </w:p>
+    <w:p>
+      <w:pPr>
+        <w:shd w:val="clear" w:color="auto" w:fill="FFFFFF"/>
+        <w:spacing w:line="240" w:lineRule="auto"/>
+        <w:textAlignment w:val="baseline"/>
+        <w:rPr>
+          <w:rFonts w:ascii="Helvetica" w:eastAsia="Times New Roman" w:hAnsi="Helvetica" w:cs="Helvetica"/>
+          <w:b/>
+          <w:bCs/>
+          <w:i/>
+          <w:iCs/>
+          <w:color w:val="333333"/>
+          <w:sz w:val="32"/>
+          <w:szCs w:val="32"/>
+        </w:rPr>
+      </w:pPr>
     </w:p>
     <w:p>
       <w:pPr>
@@ -2273,11 +2273,7 @@
         <w:t> schema is applied. Fix your action schema to account for heavy objects.</w:t>
       </w:r>
     </w:p>
-    <w:p>
-      <w:r>
-        <w:br w:type="page"/>
-      </w:r>
-    </w:p>
+    <w:p/>
     <w:p>
       <w:pPr>
         <w:shd w:val="clear" w:color="auto" w:fill="FFFFFF"/>
@@ -2609,232 +2605,6 @@
     </w:p>
     <w:p>
       <w:pPr>
-        <w:pStyle w:val="NormalWeb"/>
-        <w:shd w:val="clear" w:color="auto" w:fill="FFFFFF"/>
-        <w:spacing w:before="0" w:beforeAutospacing="0" w:after="0" w:afterAutospacing="0"/>
-        <w:jc w:val="both"/>
-        <w:textAlignment w:val="baseline"/>
-        <w:rPr>
-          <w:rFonts w:ascii="Helvetica" w:hAnsi="Helvetica" w:cs="Helvetica"/>
-          <w:color w:val="333333"/>
-          <w:sz w:val="27"/>
-          <w:szCs w:val="27"/>
-        </w:rPr>
-      </w:pPr>
-    </w:p>
-    <w:p>
-      <w:pPr>
-        <w:pStyle w:val="NormalWeb"/>
-        <w:shd w:val="clear" w:color="auto" w:fill="FFFFFF"/>
-        <w:spacing w:before="0" w:beforeAutospacing="0" w:after="0" w:afterAutospacing="0"/>
-        <w:jc w:val="both"/>
-        <w:textAlignment w:val="baseline"/>
-        <w:rPr>
-          <w:rFonts w:ascii="Helvetica" w:hAnsi="Helvetica" w:cs="Helvetica"/>
-          <w:color w:val="333333"/>
-          <w:sz w:val="27"/>
-          <w:szCs w:val="27"/>
-        </w:rPr>
-      </w:pPr>
-      <w:bookmarkStart w:id="0" w:name="_GoBack"/>
-      <w:bookmarkEnd w:id="0"/>
-    </w:p>
-    <w:p>
-      <w:pPr>
-        <w:pStyle w:val="NormalWeb"/>
-        <w:shd w:val="clear" w:color="auto" w:fill="FFFFFF"/>
-        <w:spacing w:before="0" w:beforeAutospacing="0" w:after="0" w:afterAutospacing="0"/>
-        <w:jc w:val="both"/>
-        <w:textAlignment w:val="baseline"/>
-        <w:rPr>
-          <w:rFonts w:ascii="Helvetica" w:hAnsi="Helvetica" w:cs="Helvetica"/>
-          <w:color w:val="333333"/>
-          <w:sz w:val="27"/>
-          <w:szCs w:val="27"/>
-        </w:rPr>
-      </w:pPr>
-    </w:p>
-    <w:p>
-      <w:pPr>
-        <w:pStyle w:val="NormalWeb"/>
-        <w:shd w:val="clear" w:color="auto" w:fill="FFFFFF"/>
-        <w:spacing w:before="0" w:beforeAutospacing="0" w:after="0" w:afterAutospacing="0"/>
-        <w:jc w:val="both"/>
-        <w:textAlignment w:val="baseline"/>
-        <w:rPr>
-          <w:rFonts w:ascii="Helvetica" w:hAnsi="Helvetica" w:cs="Helvetica"/>
-          <w:color w:val="333333"/>
-          <w:sz w:val="27"/>
-          <w:szCs w:val="27"/>
-        </w:rPr>
-      </w:pPr>
-      <w:hyperlink r:id="rId10" w:history="1">
-        <w:r>
-          <w:rPr>
-            <w:rStyle w:val="Hyperlink"/>
-            <w:rFonts w:ascii="inherit" w:hAnsi="inherit" w:cs="Helvetica"/>
-            <w:b/>
-            <w:bCs/>
-            <w:color w:val="4183C4"/>
-            <w:sz w:val="27"/>
-            <w:szCs w:val="27"/>
-            <w:bdr w:val="none" w:sz="0" w:space="0" w:color="auto" w:frame="1"/>
-          </w:rPr>
-          <w:t>Exercise 13.6 [inclusion-exclusion-exercise]</w:t>
-        </w:r>
-      </w:hyperlink>
-    </w:p>
-    <w:p>
-      <w:pPr>
-        <w:spacing w:before="240" w:line="240" w:lineRule="auto"/>
-        <w:rPr>
-          <w:rFonts w:ascii="Helvetica" w:eastAsia="Times New Roman" w:hAnsi="Helvetica" w:cs="Helvetica"/>
-          <w:color w:val="333333"/>
-          <w:sz w:val="27"/>
-          <w:szCs w:val="27"/>
-        </w:rPr>
-      </w:pPr>
-      <w:r>
-        <w:rPr>
-          <w:rFonts w:ascii="Helvetica" w:hAnsi="Helvetica" w:cs="Helvetica"/>
-          <w:color w:val="333333"/>
-          <w:sz w:val="27"/>
-          <w:szCs w:val="27"/>
-          <w:shd w:val="clear" w:color="auto" w:fill="FFFFFF"/>
-        </w:rPr>
-        <w:t>Prove Equation (</w:t>
-      </w:r>
-      <w:proofErr w:type="spellStart"/>
-      <w:r>
-        <w:fldChar w:fldCharType="begin"/>
-      </w:r>
-      <w:r>
-        <w:instrText xml:space="preserve"> HYPERLINK "https://aimacode.github.io/aima-exercises/probability-exercises/" \l "/" </w:instrText>
-      </w:r>
-      <w:r>
-        <w:fldChar w:fldCharType="separate"/>
-      </w:r>
-      <w:r>
-        <w:rPr>
-          <w:rStyle w:val="Hyperlink"/>
-          <w:rFonts w:ascii="Helvetica" w:hAnsi="Helvetica" w:cs="Helvetica"/>
-          <w:b/>
-          <w:bCs/>
-          <w:color w:val="4183C4"/>
-          <w:sz w:val="27"/>
-          <w:szCs w:val="27"/>
-          <w:u w:val="none"/>
-          <w:bdr w:val="none" w:sz="0" w:space="0" w:color="auto" w:frame="1"/>
-          <w:shd w:val="clear" w:color="auto" w:fill="FFFFFF"/>
-        </w:rPr>
-        <w:t>kolmogorov</w:t>
-      </w:r>
-      <w:proofErr w:type="spellEnd"/>
-      <w:r>
-        <w:rPr>
-          <w:rStyle w:val="Hyperlink"/>
-          <w:rFonts w:ascii="Helvetica" w:hAnsi="Helvetica" w:cs="Helvetica"/>
-          <w:b/>
-          <w:bCs/>
-          <w:color w:val="4183C4"/>
-          <w:sz w:val="27"/>
-          <w:szCs w:val="27"/>
-          <w:u w:val="none"/>
-          <w:bdr w:val="none" w:sz="0" w:space="0" w:color="auto" w:frame="1"/>
-          <w:shd w:val="clear" w:color="auto" w:fill="FFFFFF"/>
-        </w:rPr>
-        <w:t>-disjunction-equation</w:t>
-      </w:r>
-      <w:r>
-        <w:fldChar w:fldCharType="end"/>
-      </w:r>
-      <w:r>
-        <w:rPr>
-          <w:rFonts w:ascii="Helvetica" w:hAnsi="Helvetica" w:cs="Helvetica"/>
-          <w:color w:val="333333"/>
-          <w:sz w:val="27"/>
-          <w:szCs w:val="27"/>
-          <w:shd w:val="clear" w:color="auto" w:fill="FFFFFF"/>
-        </w:rPr>
-        <w:t>) from Equations (</w:t>
-      </w:r>
-      <w:hyperlink r:id="rId11" w:anchor="/" w:history="1">
-        <w:r>
-          <w:rPr>
-            <w:rStyle w:val="Hyperlink"/>
-            <w:rFonts w:ascii="Helvetica" w:hAnsi="Helvetica" w:cs="Helvetica"/>
-            <w:b/>
-            <w:bCs/>
-            <w:color w:val="4183C4"/>
-            <w:sz w:val="27"/>
-            <w:szCs w:val="27"/>
-            <w:u w:val="none"/>
-            <w:bdr w:val="none" w:sz="0" w:space="0" w:color="auto" w:frame="1"/>
-            <w:shd w:val="clear" w:color="auto" w:fill="FFFFFF"/>
-          </w:rPr>
-          <w:t>basic-probability-axiom-equation</w:t>
-        </w:r>
-      </w:hyperlink>
-      <w:r>
-        <w:rPr>
-          <w:rFonts w:ascii="Helvetica" w:hAnsi="Helvetica" w:cs="Helvetica"/>
-          <w:color w:val="333333"/>
-          <w:sz w:val="27"/>
-          <w:szCs w:val="27"/>
-          <w:shd w:val="clear" w:color="auto" w:fill="FFFFFF"/>
-        </w:rPr>
-        <w:t>) and (</w:t>
-      </w:r>
-      <w:hyperlink r:id="rId12" w:anchor="/" w:history="1">
-        <w:r>
-          <w:rPr>
-            <w:rStyle w:val="Hyperlink"/>
-            <w:rFonts w:ascii="Helvetica" w:hAnsi="Helvetica" w:cs="Helvetica"/>
-            <w:b/>
-            <w:bCs/>
-            <w:color w:val="4183C4"/>
-            <w:sz w:val="27"/>
-            <w:szCs w:val="27"/>
-            <w:u w:val="none"/>
-            <w:bdr w:val="none" w:sz="0" w:space="0" w:color="auto" w:frame="1"/>
-            <w:shd w:val="clear" w:color="auto" w:fill="FFFFFF"/>
-          </w:rPr>
-          <w:t>proposition-probability-equation</w:t>
-        </w:r>
-      </w:hyperlink>
-      <w:r>
-        <w:rPr>
-          <w:rFonts w:ascii="Helvetica" w:hAnsi="Helvetica" w:cs="Helvetica"/>
-          <w:color w:val="333333"/>
-          <w:sz w:val="27"/>
-          <w:szCs w:val="27"/>
-          <w:shd w:val="clear" w:color="auto" w:fill="FFFFFF"/>
-        </w:rPr>
-        <w:t>).</w:t>
-      </w:r>
-      <w:r>
-        <w:rPr>
-          <w:rFonts w:ascii="Helvetica" w:eastAsia="Times New Roman" w:hAnsi="Helvetica" w:cs="Helvetica"/>
-          <w:color w:val="333333"/>
-          <w:sz w:val="27"/>
-          <w:szCs w:val="27"/>
-        </w:rPr>
-        <w:t xml:space="preserve"> </w:t>
-      </w:r>
-    </w:p>
-    <w:p>
-      <w:pPr>
-        <w:spacing w:before="240" w:line="240" w:lineRule="auto"/>
-        <w:rPr>
-          <w:rFonts w:ascii="Helvetica" w:eastAsia="Times New Roman" w:hAnsi="Helvetica" w:cs="Helvetica"/>
-          <w:color w:val="333333"/>
-          <w:sz w:val="27"/>
-          <w:szCs w:val="27"/>
-        </w:rPr>
-      </w:pPr>
-    </w:p>
-    <w:p>
-      <w:pPr>
         <w:spacing w:before="240" w:line="240" w:lineRule="auto"/>
         <w:rPr>
           <w:rFonts w:ascii="Helvetica" w:eastAsia="Times New Roman" w:hAnsi="Helvetica" w:cs="Helvetica"/>
@@ -2868,7 +2638,7 @@
           <w:szCs w:val="27"/>
         </w:rPr>
       </w:pPr>
-      <w:hyperlink r:id="rId13" w:history="1">
+      <w:hyperlink r:id="rId10" w:history="1">
         <w:r>
           <w:rPr>
             <w:rFonts w:ascii="inherit" w:eastAsia="Times New Roman" w:hAnsi="inherit" w:cs="Helvetica"/>
@@ -2919,7 +2689,7 @@
         </w:rPr>
         <w:t>Given the full joint distribution shown in Figure </w:t>
       </w:r>
-      <w:hyperlink r:id="rId14" w:anchor="/" w:history="1">
+      <w:hyperlink r:id="rId11" w:anchor="/" w:history="1">
         <w:r>
           <w:rPr>
             <w:rFonts w:ascii="inherit" w:eastAsia="Times New Roman" w:hAnsi="inherit" w:cs="Helvetica"/>
@@ -3111,6 +2881,7 @@
           <w:szCs w:val="27"/>
         </w:rPr>
       </w:pPr>
+      <w:proofErr w:type="gramStart"/>
       <w:r>
         <w:rPr>
           <w:rFonts w:ascii="MathJax_Main-bold" w:eastAsia="Times New Roman" w:hAnsi="MathJax_Main-bold" w:cs="Helvetica"/>
@@ -3135,7 +2906,7 @@
         </w:rPr>
         <w:t>(</w:t>
       </w:r>
-      <w:proofErr w:type="spellStart"/>
+      <w:proofErr w:type="gramEnd"/>
       <w:r>
         <w:rPr>
           <w:rFonts w:ascii="MathJax_Math-italic" w:eastAsia="Times New Roman" w:hAnsi="MathJax_Math-italic" w:cs="Helvetica"/>
@@ -3146,9 +2917,32 @@
           <w:szCs w:val="32"/>
           <w:bdr w:val="none" w:sz="0" w:space="0" w:color="auto" w:frame="1"/>
         </w:rPr>
-        <w:t>Toothachecavity</w:t>
-      </w:r>
-      <w:proofErr w:type="spellEnd"/>
+        <w:t>Toothache</w:t>
+      </w:r>
+      <w:r>
+        <w:rPr>
+          <w:rFonts w:ascii="MathJax_Math-italic" w:eastAsia="Times New Roman" w:hAnsi="MathJax_Math-italic" w:cs="Helvetica"/>
+          <w:b/>
+          <w:bCs/>
+          <w:color w:val="333333"/>
+          <w:sz w:val="32"/>
+          <w:szCs w:val="32"/>
+          <w:bdr w:val="none" w:sz="0" w:space="0" w:color="auto" w:frame="1"/>
+        </w:rPr>
+        <w:t xml:space="preserve"> | </w:t>
+      </w:r>
+      <w:r>
+        <w:rPr>
+          <w:rFonts w:ascii="MathJax_Math-italic" w:eastAsia="Times New Roman" w:hAnsi="MathJax_Math-italic" w:cs="Helvetica"/>
+          <w:b/>
+          <w:bCs/>
+          <w:color w:val="333333"/>
+          <w:sz w:val="32"/>
+          <w:szCs w:val="32"/>
+          <w:bdr w:val="none" w:sz="0" w:space="0" w:color="auto" w:frame="1"/>
+        </w:rPr>
+        <w:t>cavity</w:t>
+      </w:r>
       <w:r>
         <w:rPr>
           <w:rFonts w:ascii="MathJax_Main" w:eastAsia="Times New Roman" w:hAnsi="MathJax_Main" w:cs="Helvetica"/>
@@ -3213,7 +3007,6 @@
         </w:rPr>
         <w:t>(</w:t>
       </w:r>
-      <w:proofErr w:type="spellStart"/>
       <w:proofErr w:type="gramEnd"/>
       <w:r>
         <w:rPr>
@@ -3225,9 +3018,32 @@
           <w:szCs w:val="32"/>
           <w:bdr w:val="none" w:sz="0" w:space="0" w:color="auto" w:frame="1"/>
         </w:rPr>
-        <w:t>Cavitytoothache</w:t>
-      </w:r>
-      <w:proofErr w:type="spellEnd"/>
+        <w:t>Cavity</w:t>
+      </w:r>
+      <w:r>
+        <w:rPr>
+          <w:rFonts w:ascii="MathJax_Math-italic" w:eastAsia="Times New Roman" w:hAnsi="MathJax_Math-italic" w:cs="Helvetica"/>
+          <w:b/>
+          <w:bCs/>
+          <w:color w:val="333333"/>
+          <w:sz w:val="32"/>
+          <w:szCs w:val="32"/>
+          <w:bdr w:val="none" w:sz="0" w:space="0" w:color="auto" w:frame="1"/>
+        </w:rPr>
+        <w:t xml:space="preserve"> | </w:t>
+      </w:r>
+      <w:r>
+        <w:rPr>
+          <w:rFonts w:ascii="MathJax_Math-italic" w:eastAsia="Times New Roman" w:hAnsi="MathJax_Math-italic" w:cs="Helvetica"/>
+          <w:b/>
+          <w:bCs/>
+          <w:color w:val="333333"/>
+          <w:sz w:val="32"/>
+          <w:szCs w:val="32"/>
+          <w:bdr w:val="none" w:sz="0" w:space="0" w:color="auto" w:frame="1"/>
+        </w:rPr>
+        <w:t>toothache</w:t>
+      </w:r>
       <w:r>
         <w:rPr>
           <w:rFonts w:ascii="MathJax_Main" w:hAnsi="MathJax_Main"/>
@@ -3294,6 +3110,234 @@
           <w:szCs w:val="27"/>
         </w:rPr>
       </w:pPr>
+    </w:p>
+    <w:p>
+      <w:pPr>
+        <w:shd w:val="clear" w:color="auto" w:fill="FFFFFF"/>
+        <w:spacing w:line="240" w:lineRule="auto"/>
+        <w:jc w:val="both"/>
+        <w:textAlignment w:val="baseline"/>
+        <w:rPr>
+          <w:rFonts w:ascii="Helvetica" w:eastAsia="Times New Roman" w:hAnsi="Helvetica" w:cs="Helvetica"/>
+          <w:color w:val="333333"/>
+          <w:sz w:val="27"/>
+          <w:szCs w:val="27"/>
+        </w:rPr>
+      </w:pPr>
+    </w:p>
+    <w:p>
+      <w:pPr>
+        <w:shd w:val="clear" w:color="auto" w:fill="FFFFFF"/>
+        <w:spacing w:line="240" w:lineRule="auto"/>
+        <w:jc w:val="both"/>
+        <w:textAlignment w:val="baseline"/>
+        <w:rPr>
+          <w:rFonts w:ascii="Helvetica" w:eastAsia="Times New Roman" w:hAnsi="Helvetica" w:cs="Helvetica"/>
+          <w:color w:val="333333"/>
+          <w:sz w:val="27"/>
+          <w:szCs w:val="27"/>
+        </w:rPr>
+      </w:pPr>
+    </w:p>
+    <w:p>
+      <w:pPr>
+        <w:pStyle w:val="NormalWeb"/>
+        <w:shd w:val="clear" w:color="auto" w:fill="FFFFFF"/>
+        <w:spacing w:before="0" w:beforeAutospacing="0" w:after="0" w:afterAutospacing="0"/>
+        <w:jc w:val="both"/>
+        <w:textAlignment w:val="baseline"/>
+        <w:rPr>
+          <w:rFonts w:ascii="Helvetica" w:hAnsi="Helvetica" w:cs="Helvetica"/>
+          <w:color w:val="333333"/>
+          <w:sz w:val="27"/>
+          <w:szCs w:val="27"/>
+        </w:rPr>
+      </w:pPr>
+      <w:hyperlink r:id="rId12" w:history="1">
+        <w:r>
+          <w:rPr>
+            <w:rFonts w:ascii="inherit" w:hAnsi="inherit" w:cs="Helvetica"/>
+            <w:b/>
+            <w:bCs/>
+            <w:color w:val="4183C4"/>
+            <w:sz w:val="27"/>
+            <w:szCs w:val="27"/>
+            <w:bdr w:val="none" w:sz="0" w:space="0" w:color="auto" w:frame="1"/>
+          </w:rPr>
+          <w:br/>
+        </w:r>
+        <w:r>
+          <w:rPr>
+            <w:rStyle w:val="Hyperlink"/>
+            <w:rFonts w:ascii="inherit" w:hAnsi="inherit" w:cs="Helvetica"/>
+            <w:b/>
+            <w:bCs/>
+            <w:color w:val="4183C4"/>
+            <w:sz w:val="27"/>
+            <w:szCs w:val="27"/>
+            <w:bdr w:val="none" w:sz="0" w:space="0" w:color="auto" w:frame="1"/>
+          </w:rPr>
+          <w:t>Exercise 13.16</w:t>
+        </w:r>
+      </w:hyperlink>
+    </w:p>
+    <w:p>
+      <w:pPr>
+        <w:pStyle w:val="NormalWeb"/>
+        <w:shd w:val="clear" w:color="auto" w:fill="FFFFFF"/>
+        <w:spacing w:before="225" w:beforeAutospacing="0" w:after="225" w:afterAutospacing="0"/>
+        <w:jc w:val="both"/>
+        <w:textAlignment w:val="baseline"/>
+        <w:rPr>
+          <w:rFonts w:ascii="Helvetica" w:hAnsi="Helvetica" w:cs="Helvetica"/>
+          <w:color w:val="333333"/>
+          <w:sz w:val="27"/>
+          <w:szCs w:val="27"/>
+        </w:rPr>
+      </w:pPr>
+      <w:r>
+        <w:rPr>
+          <w:rFonts w:ascii="Helvetica" w:hAnsi="Helvetica" w:cs="Helvetica"/>
+          <w:color w:val="333333"/>
+          <w:sz w:val="27"/>
+          <w:szCs w:val="27"/>
+        </w:rPr>
+        <w:t xml:space="preserve">Consider two medical tests, A and B, for a virus. Test A is 95% effective at recognizing the virus when it is </w:t>
+      </w:r>
+      <w:proofErr w:type="gramStart"/>
+      <w:r>
+        <w:rPr>
+          <w:rFonts w:ascii="Helvetica" w:hAnsi="Helvetica" w:cs="Helvetica"/>
+          <w:color w:val="333333"/>
+          <w:sz w:val="27"/>
+          <w:szCs w:val="27"/>
+        </w:rPr>
+        <w:t>present, but</w:t>
+      </w:r>
+      <w:proofErr w:type="gramEnd"/>
+      <w:r>
+        <w:rPr>
+          <w:rFonts w:ascii="Helvetica" w:hAnsi="Helvetica" w:cs="Helvetica"/>
+          <w:color w:val="333333"/>
+          <w:sz w:val="27"/>
+          <w:szCs w:val="27"/>
+        </w:rPr>
+        <w:t xml:space="preserve"> has a 10% false positive rate (indicating that the virus is present, when it is not). Test B is 90% effective at recognizing the </w:t>
+      </w:r>
+      <w:proofErr w:type="gramStart"/>
+      <w:r>
+        <w:rPr>
+          <w:rFonts w:ascii="Helvetica" w:hAnsi="Helvetica" w:cs="Helvetica"/>
+          <w:color w:val="333333"/>
+          <w:sz w:val="27"/>
+          <w:szCs w:val="27"/>
+        </w:rPr>
+        <w:t>virus, but</w:t>
+      </w:r>
+      <w:proofErr w:type="gramEnd"/>
+      <w:r>
+        <w:rPr>
+          <w:rFonts w:ascii="Helvetica" w:hAnsi="Helvetica" w:cs="Helvetica"/>
+          <w:color w:val="333333"/>
+          <w:sz w:val="27"/>
+          <w:szCs w:val="27"/>
+        </w:rPr>
+        <w:t xml:space="preserve"> has a 5% false positive rate. The two tests use independent methods of identifying the virus. The virus is carried by 1% of all people. Say that a person is tested for the virus using only one of the tests, and that test comes back positive for carrying the virus. Which test returning positive is more indicative of someone really carrying the virus? Justify your answer mathematically.</w:t>
+      </w:r>
+    </w:p>
+    <w:p>
+      <w:pPr>
+        <w:pStyle w:val="NormalWeb"/>
+        <w:shd w:val="clear" w:color="auto" w:fill="FFFFFF"/>
+        <w:spacing w:before="0" w:beforeAutospacing="0" w:after="0" w:afterAutospacing="0"/>
+        <w:jc w:val="both"/>
+        <w:textAlignment w:val="baseline"/>
+        <w:rPr>
+          <w:rFonts w:ascii="Helvetica" w:hAnsi="Helvetica" w:cs="Helvetica"/>
+          <w:color w:val="333333"/>
+          <w:sz w:val="27"/>
+          <w:szCs w:val="27"/>
+        </w:rPr>
+      </w:pPr>
+      <w:hyperlink r:id="rId13" w:history="1">
+        <w:r>
+          <w:rPr>
+            <w:rStyle w:val="Hyperlink"/>
+            <w:rFonts w:ascii="inherit" w:hAnsi="inherit" w:cs="Helvetica"/>
+            <w:b/>
+            <w:bCs/>
+            <w:color w:val="4183C4"/>
+            <w:sz w:val="27"/>
+            <w:szCs w:val="27"/>
+            <w:bdr w:val="none" w:sz="0" w:space="0" w:color="auto" w:frame="1"/>
+          </w:rPr>
+          <w:t>Exercise 13.18</w:t>
+        </w:r>
+      </w:hyperlink>
+    </w:p>
+    <w:p>
+      <w:pPr>
+        <w:pStyle w:val="NormalWeb"/>
+        <w:shd w:val="clear" w:color="auto" w:fill="FFFFFF"/>
+        <w:spacing w:before="225" w:beforeAutospacing="0" w:after="225" w:afterAutospacing="0"/>
+        <w:jc w:val="both"/>
+        <w:textAlignment w:val="baseline"/>
+        <w:rPr>
+          <w:rFonts w:ascii="Helvetica" w:hAnsi="Helvetica" w:cs="Helvetica"/>
+          <w:color w:val="333333"/>
+          <w:sz w:val="27"/>
+          <w:szCs w:val="27"/>
+        </w:rPr>
+      </w:pPr>
+      <w:r>
+        <w:rPr>
+          <w:rFonts w:ascii="Helvetica" w:hAnsi="Helvetica" w:cs="Helvetica"/>
+          <w:color w:val="333333"/>
+          <w:sz w:val="27"/>
+          <w:szCs w:val="27"/>
+        </w:rPr>
+        <w:t xml:space="preserve">After your yearly checkup, the doctor has bad news and good news. The bad news is that you tested positive for a serious disease and that the test is 99% accurate (i.e., the probability of testing positive when you do have the disease is 0.99, as is the probability of testing negative when you don’t have the disease). The good news is that this is a rare disease, striking only 1 in 10,000 people of your age. Why is </w:t>
+      </w:r>
+      <w:proofErr w:type="gramStart"/>
+      <w:r>
+        <w:rPr>
+          <w:rFonts w:ascii="Helvetica" w:hAnsi="Helvetica" w:cs="Helvetica"/>
+          <w:color w:val="333333"/>
+          <w:sz w:val="27"/>
+          <w:szCs w:val="27"/>
+        </w:rPr>
+        <w:t>it</w:t>
+      </w:r>
+      <w:proofErr w:type="gramEnd"/>
+      <w:r>
+        <w:rPr>
+          <w:rFonts w:ascii="Helvetica" w:hAnsi="Helvetica" w:cs="Helvetica"/>
+          <w:color w:val="333333"/>
+          <w:sz w:val="27"/>
+          <w:szCs w:val="27"/>
+        </w:rPr>
+        <w:t xml:space="preserve"> good news that the disease is rare? What are the chances that you </w:t>
+      </w:r>
+      <w:proofErr w:type="gramStart"/>
+      <w:r>
+        <w:rPr>
+          <w:rFonts w:ascii="Helvetica" w:hAnsi="Helvetica" w:cs="Helvetica"/>
+          <w:color w:val="333333"/>
+          <w:sz w:val="27"/>
+          <w:szCs w:val="27"/>
+        </w:rPr>
+        <w:t>actually have</w:t>
+      </w:r>
+      <w:proofErr w:type="gramEnd"/>
+      <w:r>
+        <w:rPr>
+          <w:rFonts w:ascii="Helvetica" w:hAnsi="Helvetica" w:cs="Helvetica"/>
+          <w:color w:val="333333"/>
+          <w:sz w:val="27"/>
+          <w:szCs w:val="27"/>
+        </w:rPr>
+        <w:t xml:space="preserve"> the disease?</w:t>
+      </w:r>
     </w:p>
     <w:p>
       <w:pPr>

</xml_diff>